<commit_message>
Charlie's answers to app10 reflections
</commit_message>
<xml_diff>
--- a/Questions 2020-08-06-TK.docx
+++ b/Questions 2020-08-06-TK.docx
@@ -90,6 +90,7 @@
         </w:rPr>
         <w:t>I get an error when I try to write “mean(</w:t>
       </w:r>
+      <w:proofErr w:type="spellStart"/>
       <w:r>
         <w:rPr>
           <w:rFonts w:ascii="Times New Roman" w:eastAsia="Times New Roman" w:hAnsi="Times New Roman" w:cs="Times New Roman"/>
@@ -106,26 +107,399 @@
           <w:sz w:val="24"/>
           <w:szCs w:val="24"/>
         </w:rPr>
-        <w:t>$tempDept</w:t>
-      </w:r>
-      <w:r>
-        <w:rPr>
-          <w:rFonts w:ascii="Times New Roman" w:eastAsia="Times New Roman" w:hAnsi="Times New Roman" w:cs="Times New Roman"/>
-          <w:color w:val="000000"/>
-          <w:sz w:val="24"/>
-          <w:szCs w:val="24"/>
-        </w:rPr>
-        <w:t>[SnowyAndBreezy,]</w:t>
-      </w:r>
-      <w:r>
-        <w:rPr>
-          <w:rFonts w:ascii="Times New Roman" w:eastAsia="Times New Roman" w:hAnsi="Times New Roman" w:cs="Times New Roman"/>
-          <w:color w:val="000000"/>
-          <w:sz w:val="24"/>
-          <w:szCs w:val="24"/>
-        </w:rPr>
-        <w:t>)” so I ended up making the subsectioned datasets and then finding the mean of tempDept. Is there a way that I can find the mean without having to create the intermediate dataset?</w:t>
-      </w:r>
+        <w:t>$</w:t>
+      </w:r>
+      <w:proofErr w:type="gramStart"/>
+      <w:r>
+        <w:rPr>
+          <w:rFonts w:ascii="Times New Roman" w:eastAsia="Times New Roman" w:hAnsi="Times New Roman" w:cs="Times New Roman"/>
+          <w:color w:val="000000"/>
+          <w:sz w:val="24"/>
+          <w:szCs w:val="24"/>
+        </w:rPr>
+        <w:t>tempDept</w:t>
+      </w:r>
+      <w:proofErr w:type="spellEnd"/>
+      <w:r>
+        <w:rPr>
+          <w:rFonts w:ascii="Times New Roman" w:eastAsia="Times New Roman" w:hAnsi="Times New Roman" w:cs="Times New Roman"/>
+          <w:color w:val="000000"/>
+          <w:sz w:val="24"/>
+          <w:szCs w:val="24"/>
+        </w:rPr>
+        <w:t>[</w:t>
+      </w:r>
+      <w:proofErr w:type="spellStart"/>
+      <w:proofErr w:type="gramEnd"/>
+      <w:r>
+        <w:rPr>
+          <w:rFonts w:ascii="Times New Roman" w:eastAsia="Times New Roman" w:hAnsi="Times New Roman" w:cs="Times New Roman"/>
+          <w:color w:val="000000"/>
+          <w:sz w:val="24"/>
+          <w:szCs w:val="24"/>
+        </w:rPr>
+        <w:t>SnowyAndBreezy</w:t>
+      </w:r>
+      <w:proofErr w:type="spellEnd"/>
+      <w:r>
+        <w:rPr>
+          <w:rFonts w:ascii="Times New Roman" w:eastAsia="Times New Roman" w:hAnsi="Times New Roman" w:cs="Times New Roman"/>
+          <w:color w:val="000000"/>
+          <w:sz w:val="24"/>
+          <w:szCs w:val="24"/>
+        </w:rPr>
+        <w:t>,]</w:t>
+      </w:r>
+      <w:r>
+        <w:rPr>
+          <w:rFonts w:ascii="Times New Roman" w:eastAsia="Times New Roman" w:hAnsi="Times New Roman" w:cs="Times New Roman"/>
+          <w:color w:val="000000"/>
+          <w:sz w:val="24"/>
+          <w:szCs w:val="24"/>
+        </w:rPr>
+        <w:t xml:space="preserve">)” so I ended up making the </w:t>
+      </w:r>
+      <w:proofErr w:type="spellStart"/>
+      <w:r>
+        <w:rPr>
+          <w:rFonts w:ascii="Times New Roman" w:eastAsia="Times New Roman" w:hAnsi="Times New Roman" w:cs="Times New Roman"/>
+          <w:color w:val="000000"/>
+          <w:sz w:val="24"/>
+          <w:szCs w:val="24"/>
+        </w:rPr>
+        <w:t>subsectioned</w:t>
+      </w:r>
+      <w:proofErr w:type="spellEnd"/>
+      <w:r>
+        <w:rPr>
+          <w:rFonts w:ascii="Times New Roman" w:eastAsia="Times New Roman" w:hAnsi="Times New Roman" w:cs="Times New Roman"/>
+          <w:color w:val="000000"/>
+          <w:sz w:val="24"/>
+          <w:szCs w:val="24"/>
+        </w:rPr>
+        <w:t xml:space="preserve"> datasets and then finding the mean of </w:t>
+      </w:r>
+      <w:proofErr w:type="spellStart"/>
+      <w:r>
+        <w:rPr>
+          <w:rFonts w:ascii="Times New Roman" w:eastAsia="Times New Roman" w:hAnsi="Times New Roman" w:cs="Times New Roman"/>
+          <w:color w:val="000000"/>
+          <w:sz w:val="24"/>
+          <w:szCs w:val="24"/>
+        </w:rPr>
+        <w:t>tempDept</w:t>
+      </w:r>
+      <w:proofErr w:type="spellEnd"/>
+      <w:r>
+        <w:rPr>
+          <w:rFonts w:ascii="Times New Roman" w:eastAsia="Times New Roman" w:hAnsi="Times New Roman" w:cs="Times New Roman"/>
+          <w:color w:val="000000"/>
+          <w:sz w:val="24"/>
+          <w:szCs w:val="24"/>
+        </w:rPr>
+        <w:t>. Is there a way that I can find the mean without having to create the intermediate dataset?</w:t>
+      </w:r>
+    </w:p>
+    <w:p>
+      <w:pPr>
+        <w:rPr>
+          <w:rFonts w:ascii="Times New Roman" w:eastAsia="Times New Roman" w:hAnsi="Times New Roman" w:cs="Times New Roman"/>
+          <w:color w:val="000000"/>
+          <w:sz w:val="24"/>
+          <w:szCs w:val="24"/>
+        </w:rPr>
+      </w:pPr>
+    </w:p>
+    <w:p>
+      <w:pPr>
+        <w:spacing w:after="0" w:line="240" w:lineRule="auto"/>
+        <w:contextualSpacing/>
+        <w:rPr>
+          <w:rFonts w:ascii="Times New Roman" w:eastAsia="Times New Roman" w:hAnsi="Times New Roman" w:cs="Times New Roman"/>
+          <w:color w:val="0070C0"/>
+          <w:sz w:val="24"/>
+          <w:szCs w:val="24"/>
+        </w:rPr>
+      </w:pPr>
+      <w:r>
+        <w:rPr>
+          <w:rFonts w:ascii="Times New Roman" w:eastAsia="Times New Roman" w:hAnsi="Times New Roman" w:cs="Times New Roman"/>
+          <w:color w:val="0070C0"/>
+          <w:sz w:val="24"/>
+          <w:szCs w:val="24"/>
+        </w:rPr>
+        <w:t>Yeah, take out the comma:</w:t>
+      </w:r>
+    </w:p>
+    <w:p>
+      <w:pPr>
+        <w:spacing w:after="0" w:line="240" w:lineRule="auto"/>
+        <w:contextualSpacing/>
+        <w:rPr>
+          <w:rFonts w:ascii="Courier New" w:eastAsia="Times New Roman" w:hAnsi="Courier New" w:cs="Courier New"/>
+          <w:color w:val="0070C0"/>
+          <w:sz w:val="24"/>
+          <w:szCs w:val="24"/>
+        </w:rPr>
+      </w:pPr>
+      <w:r>
+        <w:rPr>
+          <w:rFonts w:ascii="Courier New" w:eastAsia="Times New Roman" w:hAnsi="Courier New" w:cs="Courier New"/>
+          <w:color w:val="0070C0"/>
+          <w:sz w:val="24"/>
+          <w:szCs w:val="24"/>
+        </w:rPr>
+        <w:t>mean(</w:t>
+      </w:r>
+      <w:proofErr w:type="spellStart"/>
+      <w:r>
+        <w:rPr>
+          <w:rFonts w:ascii="Courier New" w:eastAsia="Times New Roman" w:hAnsi="Courier New" w:cs="Courier New"/>
+          <w:color w:val="0070C0"/>
+          <w:sz w:val="24"/>
+          <w:szCs w:val="24"/>
+        </w:rPr>
+        <w:t>weatherData$</w:t>
+      </w:r>
+      <w:proofErr w:type="gramStart"/>
+      <w:r>
+        <w:rPr>
+          <w:rFonts w:ascii="Courier New" w:eastAsia="Times New Roman" w:hAnsi="Courier New" w:cs="Courier New"/>
+          <w:color w:val="0070C0"/>
+          <w:sz w:val="24"/>
+          <w:szCs w:val="24"/>
+        </w:rPr>
+        <w:t>tempDept</w:t>
+      </w:r>
+      <w:proofErr w:type="spellEnd"/>
+      <w:r>
+        <w:rPr>
+          <w:rFonts w:ascii="Courier New" w:eastAsia="Times New Roman" w:hAnsi="Courier New" w:cs="Courier New"/>
+          <w:color w:val="0070C0"/>
+          <w:sz w:val="24"/>
+          <w:szCs w:val="24"/>
+        </w:rPr>
+        <w:t>[</w:t>
+      </w:r>
+      <w:proofErr w:type="spellStart"/>
+      <w:proofErr w:type="gramEnd"/>
+      <w:r>
+        <w:rPr>
+          <w:rFonts w:ascii="Courier New" w:eastAsia="Times New Roman" w:hAnsi="Courier New" w:cs="Courier New"/>
+          <w:color w:val="0070C0"/>
+          <w:sz w:val="24"/>
+          <w:szCs w:val="24"/>
+        </w:rPr>
+        <w:t>SnowyAndBreezy</w:t>
+      </w:r>
+      <w:proofErr w:type="spellEnd"/>
+      <w:r>
+        <w:rPr>
+          <w:rFonts w:ascii="Courier New" w:eastAsia="Times New Roman" w:hAnsi="Courier New" w:cs="Courier New"/>
+          <w:color w:val="0070C0"/>
+          <w:sz w:val="24"/>
+          <w:szCs w:val="24"/>
+        </w:rPr>
+        <w:t>])</w:t>
+      </w:r>
+    </w:p>
+    <w:p>
+      <w:pPr>
+        <w:spacing w:after="0" w:line="240" w:lineRule="auto"/>
+        <w:contextualSpacing/>
+        <w:rPr>
+          <w:rFonts w:ascii="Courier New" w:eastAsia="Times New Roman" w:hAnsi="Courier New" w:cs="Courier New"/>
+          <w:color w:val="0070C0"/>
+          <w:sz w:val="24"/>
+          <w:szCs w:val="24"/>
+        </w:rPr>
+      </w:pPr>
+    </w:p>
+    <w:p>
+      <w:pPr>
+        <w:spacing w:after="0" w:line="240" w:lineRule="auto"/>
+        <w:contextualSpacing/>
+        <w:rPr>
+          <w:rFonts w:ascii="Times New Roman" w:eastAsia="Times New Roman" w:hAnsi="Times New Roman" w:cs="Times New Roman"/>
+          <w:color w:val="0070C0"/>
+          <w:sz w:val="24"/>
+          <w:szCs w:val="24"/>
+        </w:rPr>
+      </w:pPr>
+      <w:r>
+        <w:rPr>
+          <w:rFonts w:ascii="Times New Roman" w:eastAsia="Times New Roman" w:hAnsi="Times New Roman" w:cs="Times New Roman"/>
+          <w:color w:val="0070C0"/>
+          <w:sz w:val="24"/>
+          <w:szCs w:val="24"/>
+        </w:rPr>
+        <w:t>For a bigger explanation… I am transitioning how I subset data frames in my classes from:</w:t>
+      </w:r>
+    </w:p>
+    <w:p>
+      <w:pPr>
+        <w:spacing w:after="0" w:line="240" w:lineRule="auto"/>
+        <w:contextualSpacing/>
+        <w:rPr>
+          <w:rFonts w:ascii="Courier New" w:eastAsia="Times New Roman" w:hAnsi="Courier New" w:cs="Courier New"/>
+          <w:color w:val="0070C0"/>
+          <w:sz w:val="24"/>
+          <w:szCs w:val="24"/>
+        </w:rPr>
+      </w:pPr>
+      <w:r>
+        <w:rPr>
+          <w:rFonts w:ascii="Courier New" w:eastAsia="Times New Roman" w:hAnsi="Courier New" w:cs="Courier New"/>
+          <w:color w:val="0070C0"/>
+          <w:sz w:val="24"/>
+          <w:szCs w:val="24"/>
+        </w:rPr>
+        <w:t># this gives the same answer as above!</w:t>
+      </w:r>
+    </w:p>
+    <w:p>
+      <w:pPr>
+        <w:spacing w:after="0" w:line="240" w:lineRule="auto"/>
+        <w:contextualSpacing/>
+        <w:rPr>
+          <w:rFonts w:ascii="Courier New" w:eastAsia="Times New Roman" w:hAnsi="Courier New" w:cs="Courier New"/>
+          <w:color w:val="0070C0"/>
+          <w:sz w:val="24"/>
+          <w:szCs w:val="24"/>
+        </w:rPr>
+      </w:pPr>
+      <w:proofErr w:type="gramStart"/>
+      <w:r>
+        <w:rPr>
+          <w:rFonts w:ascii="Courier New" w:eastAsia="Times New Roman" w:hAnsi="Courier New" w:cs="Courier New"/>
+          <w:color w:val="0070C0"/>
+          <w:sz w:val="24"/>
+          <w:szCs w:val="24"/>
+        </w:rPr>
+        <w:t>mean(</w:t>
+      </w:r>
+      <w:proofErr w:type="spellStart"/>
+      <w:proofErr w:type="gramEnd"/>
+      <w:r>
+        <w:rPr>
+          <w:rFonts w:ascii="Courier New" w:eastAsia="Times New Roman" w:hAnsi="Courier New" w:cs="Courier New"/>
+          <w:color w:val="0070C0"/>
+          <w:sz w:val="24"/>
+          <w:szCs w:val="24"/>
+        </w:rPr>
+        <w:t>weatherData</w:t>
+      </w:r>
+      <w:proofErr w:type="spellEnd"/>
+      <w:r>
+        <w:rPr>
+          <w:rFonts w:ascii="Courier New" w:eastAsia="Times New Roman" w:hAnsi="Courier New" w:cs="Courier New"/>
+          <w:color w:val="0070C0"/>
+          <w:sz w:val="24"/>
+          <w:szCs w:val="24"/>
+        </w:rPr>
+        <w:t>[</w:t>
+      </w:r>
+      <w:proofErr w:type="spellStart"/>
+      <w:r>
+        <w:rPr>
+          <w:rFonts w:ascii="Courier New" w:eastAsia="Times New Roman" w:hAnsi="Courier New" w:cs="Courier New"/>
+          <w:color w:val="0070C0"/>
+          <w:sz w:val="24"/>
+          <w:szCs w:val="24"/>
+        </w:rPr>
+        <w:t>SnowyAndBreezy</w:t>
+      </w:r>
+      <w:proofErr w:type="spellEnd"/>
+      <w:r>
+        <w:rPr>
+          <w:rFonts w:ascii="Courier New" w:eastAsia="Times New Roman" w:hAnsi="Courier New" w:cs="Courier New"/>
+          <w:color w:val="0070C0"/>
+          <w:sz w:val="24"/>
+          <w:szCs w:val="24"/>
+        </w:rPr>
+        <w:t>, "</w:t>
+      </w:r>
+      <w:proofErr w:type="spellStart"/>
+      <w:r>
+        <w:rPr>
+          <w:rFonts w:ascii="Courier New" w:eastAsia="Times New Roman" w:hAnsi="Courier New" w:cs="Courier New"/>
+          <w:color w:val="0070C0"/>
+          <w:sz w:val="24"/>
+          <w:szCs w:val="24"/>
+        </w:rPr>
+        <w:t>tempDept</w:t>
+      </w:r>
+      <w:proofErr w:type="spellEnd"/>
+      <w:r>
+        <w:rPr>
+          <w:rFonts w:ascii="Courier New" w:eastAsia="Times New Roman" w:hAnsi="Courier New" w:cs="Courier New"/>
+          <w:color w:val="0070C0"/>
+          <w:sz w:val="24"/>
+          <w:szCs w:val="24"/>
+        </w:rPr>
+        <w:t>"</w:t>
+      </w:r>
+      <w:r>
+        <w:rPr>
+          <w:rFonts w:ascii="Courier New" w:eastAsia="Times New Roman" w:hAnsi="Courier New" w:cs="Courier New"/>
+          <w:color w:val="0070C0"/>
+          <w:sz w:val="24"/>
+          <w:szCs w:val="24"/>
+        </w:rPr>
+        <w:t>])</w:t>
+      </w:r>
+      <w:r>
+        <w:rPr>
+          <w:rFonts w:ascii="Courier New" w:eastAsia="Times New Roman" w:hAnsi="Courier New" w:cs="Courier New"/>
+          <w:color w:val="0070C0"/>
+          <w:sz w:val="24"/>
+          <w:szCs w:val="24"/>
+        </w:rPr>
+        <w:t xml:space="preserve">  </w:t>
+      </w:r>
+    </w:p>
+    <w:p>
+      <w:pPr>
+        <w:spacing w:after="0" w:line="240" w:lineRule="auto"/>
+        <w:contextualSpacing/>
+        <w:rPr>
+          <w:rFonts w:ascii="Courier New" w:eastAsia="Times New Roman" w:hAnsi="Courier New" w:cs="Courier New"/>
+          <w:color w:val="0070C0"/>
+          <w:sz w:val="24"/>
+          <w:szCs w:val="24"/>
+        </w:rPr>
+      </w:pPr>
+    </w:p>
+    <w:p>
+      <w:pPr>
+        <w:spacing w:after="0" w:line="240" w:lineRule="auto"/>
+        <w:contextualSpacing/>
+        <w:rPr>
+          <w:rFonts w:ascii="Times New Roman" w:eastAsia="Times New Roman" w:hAnsi="Times New Roman" w:cs="Times New Roman"/>
+          <w:color w:val="0070C0"/>
+          <w:sz w:val="24"/>
+          <w:szCs w:val="24"/>
+        </w:rPr>
+      </w:pPr>
+      <w:r>
+        <w:rPr>
+          <w:rFonts w:ascii="Times New Roman" w:eastAsia="Times New Roman" w:hAnsi="Times New Roman" w:cs="Times New Roman"/>
+          <w:color w:val="0070C0"/>
+          <w:sz w:val="24"/>
+          <w:szCs w:val="24"/>
+        </w:rPr>
+        <w:t>I like the latter method because it is more explicit about rows and columns, but the former method is becoming the standard.  I have transitioned most of my code in the class to the former method, but I see that my answer for app10 still uses the latter method.  This will change soon…</w:t>
+      </w:r>
+    </w:p>
+    <w:p>
+      <w:pPr>
+        <w:rPr>
+          <w:rFonts w:ascii="Times New Roman" w:eastAsia="Times New Roman" w:hAnsi="Times New Roman" w:cs="Times New Roman"/>
+          <w:color w:val="000000"/>
+          <w:sz w:val="24"/>
+          <w:szCs w:val="24"/>
+        </w:rPr>
+      </w:pPr>
     </w:p>
     <w:p>
       <w:pPr>
@@ -169,7 +543,27 @@
           <w:sz w:val="24"/>
           <w:szCs w:val="24"/>
         </w:rPr>
-        <w:t>Very easy way to situate graphs in paper without struggling with Microsoft Word. I can put charts together that show the mortality rates due to different types of drugs.</w:t>
+        <w:t>Very easy way to situate graphs in paper without struggling with Microsoft Word</w:t>
+      </w:r>
+      <w:proofErr w:type="gramStart"/>
+      <w:r>
+        <w:rPr>
+          <w:rFonts w:ascii="Times New Roman" w:eastAsia="Times New Roman" w:hAnsi="Times New Roman" w:cs="Times New Roman"/>
+          <w:color w:val="000000"/>
+          <w:sz w:val="24"/>
+          <w:szCs w:val="24"/>
+        </w:rPr>
+        <w:t xml:space="preserve">. </w:t>
+      </w:r>
+      <w:proofErr w:type="gramEnd"/>
+      <w:r>
+        <w:rPr>
+          <w:rFonts w:ascii="Times New Roman" w:eastAsia="Times New Roman" w:hAnsi="Times New Roman" w:cs="Times New Roman"/>
+          <w:color w:val="000000"/>
+          <w:sz w:val="24"/>
+          <w:szCs w:val="24"/>
+        </w:rPr>
+        <w:t>I can put charts together that show the mortality rates due to different types of drugs.</w:t>
       </w:r>
     </w:p>
     <w:p>
@@ -214,21 +608,527 @@
           <w:sz w:val="24"/>
           <w:szCs w:val="24"/>
         </w:rPr>
-        <w:t>Can you save the arranged plots using ggsave?</w:t>
-      </w:r>
-    </w:p>
-    <w:p>
-      <w:pPr>
-        <w:spacing w:before="100" w:beforeAutospacing="1" w:after="100" w:afterAutospacing="1" w:line="284" w:lineRule="atLeast"/>
-        <w:rPr>
-          <w:rFonts w:ascii="Times New Roman" w:eastAsia="Times New Roman" w:hAnsi="Times New Roman" w:cs="Times New Roman"/>
-          <w:color w:val="000000"/>
-          <w:sz w:val="24"/>
-          <w:szCs w:val="24"/>
-        </w:rPr>
-      </w:pPr>
-    </w:p>
-    <w:p/>
+        <w:t xml:space="preserve">Can you save the arranged plots using </w:t>
+      </w:r>
+      <w:proofErr w:type="spellStart"/>
+      <w:r>
+        <w:rPr>
+          <w:rFonts w:ascii="Times New Roman" w:eastAsia="Times New Roman" w:hAnsi="Times New Roman" w:cs="Times New Roman"/>
+          <w:color w:val="000000"/>
+          <w:sz w:val="24"/>
+          <w:szCs w:val="24"/>
+        </w:rPr>
+        <w:t>ggsave</w:t>
+      </w:r>
+      <w:proofErr w:type="spellEnd"/>
+      <w:r>
+        <w:rPr>
+          <w:rFonts w:ascii="Times New Roman" w:eastAsia="Times New Roman" w:hAnsi="Times New Roman" w:cs="Times New Roman"/>
+          <w:color w:val="000000"/>
+          <w:sz w:val="24"/>
+          <w:szCs w:val="24"/>
+        </w:rPr>
+        <w:t>?</w:t>
+      </w:r>
+    </w:p>
+    <w:p>
+      <w:pPr>
+        <w:pStyle w:val="ListParagraph"/>
+        <w:rPr>
+          <w:rFonts w:ascii="Times New Roman" w:eastAsia="Times New Roman" w:hAnsi="Times New Roman" w:cs="Times New Roman"/>
+          <w:color w:val="000000"/>
+          <w:sz w:val="24"/>
+          <w:szCs w:val="24"/>
+        </w:rPr>
+      </w:pPr>
+    </w:p>
+    <w:p>
+      <w:pPr>
+        <w:spacing w:after="0" w:line="240" w:lineRule="auto"/>
+        <w:rPr>
+          <w:rFonts w:eastAsia="Times New Roman" w:cstheme="minorHAnsi"/>
+          <w:color w:val="000000"/>
+          <w:sz w:val="24"/>
+          <w:szCs w:val="24"/>
+        </w:rPr>
+      </w:pPr>
+      <w:r>
+        <w:rPr>
+          <w:rFonts w:eastAsia="Times New Roman" w:cstheme="minorHAnsi"/>
+          <w:color w:val="000000"/>
+          <w:sz w:val="24"/>
+          <w:szCs w:val="24"/>
+        </w:rPr>
+        <w:t xml:space="preserve">Yes, change the function to </w:t>
+      </w:r>
+      <w:proofErr w:type="spellStart"/>
+      <w:proofErr w:type="gramStart"/>
+      <w:r>
+        <w:rPr>
+          <w:rFonts w:eastAsia="Times New Roman" w:cstheme="minorHAnsi"/>
+          <w:color w:val="000000"/>
+          <w:sz w:val="24"/>
+          <w:szCs w:val="24"/>
+        </w:rPr>
+        <w:t>arrangeGrob</w:t>
+      </w:r>
+      <w:proofErr w:type="spellEnd"/>
+      <w:r>
+        <w:rPr>
+          <w:rFonts w:eastAsia="Times New Roman" w:cstheme="minorHAnsi"/>
+          <w:color w:val="000000"/>
+          <w:sz w:val="24"/>
+          <w:szCs w:val="24"/>
+        </w:rPr>
+        <w:t>(</w:t>
+      </w:r>
+      <w:proofErr w:type="gramEnd"/>
+      <w:r>
+        <w:rPr>
+          <w:rFonts w:eastAsia="Times New Roman" w:cstheme="minorHAnsi"/>
+          <w:color w:val="000000"/>
+          <w:sz w:val="24"/>
+          <w:szCs w:val="24"/>
+        </w:rPr>
+        <w:t>) and save it to a variable</w:t>
+      </w:r>
+    </w:p>
+    <w:p>
+      <w:pPr>
+        <w:pStyle w:val="ListParagraph"/>
+        <w:spacing w:after="0" w:line="240" w:lineRule="auto"/>
+        <w:rPr>
+          <w:rFonts w:eastAsia="Times New Roman" w:cstheme="minorHAnsi"/>
+          <w:color w:val="000000"/>
+          <w:sz w:val="24"/>
+          <w:szCs w:val="24"/>
+        </w:rPr>
+      </w:pPr>
+    </w:p>
+    <w:p>
+      <w:pPr>
+        <w:spacing w:after="0" w:line="240" w:lineRule="auto"/>
+        <w:contextualSpacing/>
+        <w:rPr>
+          <w:rFonts w:ascii="Courier New" w:eastAsia="Times New Roman" w:hAnsi="Courier New" w:cs="Courier New"/>
+          <w:color w:val="0070C0"/>
+          <w:sz w:val="24"/>
+          <w:szCs w:val="24"/>
+        </w:rPr>
+      </w:pPr>
+      <w:proofErr w:type="spellStart"/>
+      <w:r>
+        <w:rPr>
+          <w:rFonts w:ascii="Courier New" w:eastAsia="Times New Roman" w:hAnsi="Courier New" w:cs="Courier New"/>
+          <w:color w:val="0070C0"/>
+          <w:sz w:val="24"/>
+          <w:szCs w:val="24"/>
+        </w:rPr>
+        <w:t>myGrob</w:t>
+      </w:r>
+      <w:proofErr w:type="spellEnd"/>
+      <w:r>
+        <w:rPr>
+          <w:rFonts w:ascii="Courier New" w:eastAsia="Times New Roman" w:hAnsi="Courier New" w:cs="Courier New"/>
+          <w:color w:val="0070C0"/>
+          <w:sz w:val="24"/>
+          <w:szCs w:val="24"/>
+        </w:rPr>
+        <w:t xml:space="preserve"> = </w:t>
+      </w:r>
+      <w:proofErr w:type="spellStart"/>
+      <w:proofErr w:type="gramStart"/>
+      <w:r>
+        <w:rPr>
+          <w:rFonts w:ascii="Courier New" w:eastAsia="Times New Roman" w:hAnsi="Courier New" w:cs="Courier New"/>
+          <w:color w:val="0070C0"/>
+          <w:sz w:val="24"/>
+          <w:szCs w:val="24"/>
+        </w:rPr>
+        <w:t>arrangeGrob</w:t>
+      </w:r>
+      <w:proofErr w:type="spellEnd"/>
+      <w:r>
+        <w:rPr>
+          <w:rFonts w:ascii="Courier New" w:eastAsia="Times New Roman" w:hAnsi="Courier New" w:cs="Courier New"/>
+          <w:color w:val="0070C0"/>
+          <w:sz w:val="24"/>
+          <w:szCs w:val="24"/>
+        </w:rPr>
+        <w:t>(</w:t>
+      </w:r>
+      <w:proofErr w:type="gramEnd"/>
+      <w:r>
+        <w:rPr>
+          <w:rFonts w:ascii="Courier New" w:eastAsia="Times New Roman" w:hAnsi="Courier New" w:cs="Courier New"/>
+          <w:color w:val="0070C0"/>
+          <w:sz w:val="24"/>
+          <w:szCs w:val="24"/>
+        </w:rPr>
+        <w:t xml:space="preserve">Plot2, Plot4, Plot5, </w:t>
+      </w:r>
+    </w:p>
+    <w:p>
+      <w:pPr>
+        <w:spacing w:after="0" w:line="240" w:lineRule="auto"/>
+        <w:contextualSpacing/>
+        <w:rPr>
+          <w:rFonts w:ascii="Courier New" w:eastAsia="Times New Roman" w:hAnsi="Courier New" w:cs="Courier New"/>
+          <w:color w:val="0070C0"/>
+          <w:sz w:val="24"/>
+          <w:szCs w:val="24"/>
+        </w:rPr>
+      </w:pPr>
+      <w:r>
+        <w:rPr>
+          <w:rFonts w:ascii="Courier New" w:eastAsia="Times New Roman" w:hAnsi="Courier New" w:cs="Courier New"/>
+          <w:color w:val="0070C0"/>
+          <w:sz w:val="24"/>
+          <w:szCs w:val="24"/>
+        </w:rPr>
+        <w:t xml:space="preserve">             </w:t>
+      </w:r>
+      <w:proofErr w:type="spellStart"/>
+      <w:r>
+        <w:rPr>
+          <w:rFonts w:ascii="Courier New" w:eastAsia="Times New Roman" w:hAnsi="Courier New" w:cs="Courier New"/>
+          <w:color w:val="0070C0"/>
+          <w:sz w:val="24"/>
+          <w:szCs w:val="24"/>
+        </w:rPr>
+        <w:t>layout_matrix</w:t>
+      </w:r>
+      <w:proofErr w:type="spellEnd"/>
+      <w:r>
+        <w:rPr>
+          <w:rFonts w:ascii="Courier New" w:eastAsia="Times New Roman" w:hAnsi="Courier New" w:cs="Courier New"/>
+          <w:color w:val="0070C0"/>
+          <w:sz w:val="24"/>
+          <w:szCs w:val="24"/>
+        </w:rPr>
+        <w:t xml:space="preserve"> = </w:t>
+      </w:r>
+      <w:proofErr w:type="spellStart"/>
+      <w:r>
+        <w:rPr>
+          <w:rFonts w:ascii="Courier New" w:eastAsia="Times New Roman" w:hAnsi="Courier New" w:cs="Courier New"/>
+          <w:color w:val="0070C0"/>
+          <w:sz w:val="24"/>
+          <w:szCs w:val="24"/>
+        </w:rPr>
+        <w:t>rbind</w:t>
+      </w:r>
+      <w:proofErr w:type="spellEnd"/>
+      <w:r>
+        <w:rPr>
+          <w:rFonts w:ascii="Courier New" w:eastAsia="Times New Roman" w:hAnsi="Courier New" w:cs="Courier New"/>
+          <w:color w:val="0070C0"/>
+          <w:sz w:val="24"/>
+          <w:szCs w:val="24"/>
+        </w:rPr>
+        <w:t>(c(</w:t>
+      </w:r>
+      <w:proofErr w:type="gramStart"/>
+      <w:r>
+        <w:rPr>
+          <w:rFonts w:ascii="Courier New" w:eastAsia="Times New Roman" w:hAnsi="Courier New" w:cs="Courier New"/>
+          <w:color w:val="0070C0"/>
+          <w:sz w:val="24"/>
+          <w:szCs w:val="24"/>
+        </w:rPr>
+        <w:t>2,NA</w:t>
+      </w:r>
+      <w:proofErr w:type="gramEnd"/>
+      <w:r>
+        <w:rPr>
+          <w:rFonts w:ascii="Courier New" w:eastAsia="Times New Roman" w:hAnsi="Courier New" w:cs="Courier New"/>
+          <w:color w:val="0070C0"/>
+          <w:sz w:val="24"/>
+          <w:szCs w:val="24"/>
+        </w:rPr>
+        <w:t>,NA),</w:t>
+      </w:r>
+    </w:p>
+    <w:p>
+      <w:pPr>
+        <w:spacing w:after="0" w:line="240" w:lineRule="auto"/>
+        <w:contextualSpacing/>
+        <w:rPr>
+          <w:rFonts w:ascii="Courier New" w:eastAsia="Times New Roman" w:hAnsi="Courier New" w:cs="Courier New"/>
+          <w:color w:val="0070C0"/>
+          <w:sz w:val="24"/>
+          <w:szCs w:val="24"/>
+        </w:rPr>
+      </w:pPr>
+      <w:r>
+        <w:rPr>
+          <w:rFonts w:ascii="Courier New" w:eastAsia="Times New Roman" w:hAnsi="Courier New" w:cs="Courier New"/>
+          <w:color w:val="0070C0"/>
+          <w:sz w:val="24"/>
+          <w:szCs w:val="24"/>
+        </w:rPr>
+        <w:t xml:space="preserve">                                   c(4,</w:t>
+      </w:r>
+      <w:proofErr w:type="gramStart"/>
+      <w:r>
+        <w:rPr>
+          <w:rFonts w:ascii="Courier New" w:eastAsia="Times New Roman" w:hAnsi="Courier New" w:cs="Courier New"/>
+          <w:color w:val="0070C0"/>
+          <w:sz w:val="24"/>
+          <w:szCs w:val="24"/>
+        </w:rPr>
+        <w:t>4,NA</w:t>
+      </w:r>
+      <w:proofErr w:type="gramEnd"/>
+      <w:r>
+        <w:rPr>
+          <w:rFonts w:ascii="Courier New" w:eastAsia="Times New Roman" w:hAnsi="Courier New" w:cs="Courier New"/>
+          <w:color w:val="0070C0"/>
+          <w:sz w:val="24"/>
+          <w:szCs w:val="24"/>
+        </w:rPr>
+        <w:t>),</w:t>
+      </w:r>
+    </w:p>
+    <w:p>
+      <w:pPr>
+        <w:spacing w:after="0" w:line="240" w:lineRule="auto"/>
+        <w:contextualSpacing/>
+        <w:rPr>
+          <w:rFonts w:ascii="Courier New" w:eastAsia="Times New Roman" w:hAnsi="Courier New" w:cs="Courier New"/>
+          <w:color w:val="0070C0"/>
+          <w:sz w:val="24"/>
+          <w:szCs w:val="24"/>
+        </w:rPr>
+      </w:pPr>
+      <w:r>
+        <w:rPr>
+          <w:rFonts w:ascii="Courier New" w:eastAsia="Times New Roman" w:hAnsi="Courier New" w:cs="Courier New"/>
+          <w:color w:val="0070C0"/>
+          <w:sz w:val="24"/>
+          <w:szCs w:val="24"/>
+        </w:rPr>
+        <w:t xml:space="preserve">                                   c(5,</w:t>
+      </w:r>
+      <w:proofErr w:type="gramStart"/>
+      <w:r>
+        <w:rPr>
+          <w:rFonts w:ascii="Courier New" w:eastAsia="Times New Roman" w:hAnsi="Courier New" w:cs="Courier New"/>
+          <w:color w:val="0070C0"/>
+          <w:sz w:val="24"/>
+          <w:szCs w:val="24"/>
+        </w:rPr>
+        <w:t>5,NA</w:t>
+      </w:r>
+      <w:proofErr w:type="gramEnd"/>
+      <w:r>
+        <w:rPr>
+          <w:rFonts w:ascii="Courier New" w:eastAsia="Times New Roman" w:hAnsi="Courier New" w:cs="Courier New"/>
+          <w:color w:val="0070C0"/>
+          <w:sz w:val="24"/>
+          <w:szCs w:val="24"/>
+        </w:rPr>
+        <w:t>)));</w:t>
+      </w:r>
+    </w:p>
+    <w:p>
+      <w:pPr>
+        <w:spacing w:after="0" w:line="240" w:lineRule="auto"/>
+        <w:contextualSpacing/>
+        <w:rPr>
+          <w:rFonts w:ascii="Courier New" w:eastAsia="Times New Roman" w:hAnsi="Courier New" w:cs="Courier New"/>
+          <w:color w:val="0070C0"/>
+          <w:sz w:val="24"/>
+          <w:szCs w:val="24"/>
+        </w:rPr>
+      </w:pPr>
+    </w:p>
+    <w:p>
+      <w:pPr>
+        <w:spacing w:after="0" w:line="240" w:lineRule="auto"/>
+        <w:contextualSpacing/>
+        <w:rPr>
+          <w:rFonts w:ascii="Courier New" w:eastAsia="Times New Roman" w:hAnsi="Courier New" w:cs="Courier New"/>
+          <w:color w:val="0070C0"/>
+          <w:sz w:val="24"/>
+          <w:szCs w:val="24"/>
+        </w:rPr>
+      </w:pPr>
+      <w:proofErr w:type="spellStart"/>
+      <w:proofErr w:type="gramStart"/>
+      <w:r>
+        <w:rPr>
+          <w:rFonts w:ascii="Courier New" w:eastAsia="Times New Roman" w:hAnsi="Courier New" w:cs="Courier New"/>
+          <w:color w:val="0070C0"/>
+          <w:sz w:val="24"/>
+          <w:szCs w:val="24"/>
+        </w:rPr>
+        <w:t>ggsave</w:t>
+      </w:r>
+      <w:proofErr w:type="spellEnd"/>
+      <w:r>
+        <w:rPr>
+          <w:rFonts w:ascii="Courier New" w:eastAsia="Times New Roman" w:hAnsi="Courier New" w:cs="Courier New"/>
+          <w:color w:val="0070C0"/>
+          <w:sz w:val="24"/>
+          <w:szCs w:val="24"/>
+        </w:rPr>
+        <w:t>(</w:t>
+      </w:r>
+      <w:proofErr w:type="gramEnd"/>
+      <w:r>
+        <w:rPr>
+          <w:rFonts w:ascii="Courier New" w:eastAsia="Times New Roman" w:hAnsi="Courier New" w:cs="Courier New"/>
+          <w:color w:val="0070C0"/>
+          <w:sz w:val="24"/>
+          <w:szCs w:val="24"/>
+        </w:rPr>
+        <w:t>"</w:t>
+      </w:r>
+      <w:r>
+        <w:rPr>
+          <w:rFonts w:ascii="Courier New" w:eastAsia="Times New Roman" w:hAnsi="Courier New" w:cs="Courier New"/>
+          <w:color w:val="0070C0"/>
+          <w:sz w:val="24"/>
+          <w:szCs w:val="24"/>
+        </w:rPr>
+        <w:t>myGrob</w:t>
+      </w:r>
+      <w:r>
+        <w:rPr>
+          <w:rFonts w:ascii="Courier New" w:eastAsia="Times New Roman" w:hAnsi="Courier New" w:cs="Courier New"/>
+          <w:color w:val="0070C0"/>
+          <w:sz w:val="24"/>
+          <w:szCs w:val="24"/>
+        </w:rPr>
+        <w:t xml:space="preserve">.png", </w:t>
+      </w:r>
+      <w:proofErr w:type="spellStart"/>
+      <w:r>
+        <w:rPr>
+          <w:rFonts w:ascii="Courier New" w:eastAsia="Times New Roman" w:hAnsi="Courier New" w:cs="Courier New"/>
+          <w:color w:val="0070C0"/>
+          <w:sz w:val="24"/>
+          <w:szCs w:val="24"/>
+        </w:rPr>
+        <w:t>myGrob</w:t>
+      </w:r>
+      <w:proofErr w:type="spellEnd"/>
+      <w:r>
+        <w:rPr>
+          <w:rFonts w:ascii="Courier New" w:eastAsia="Times New Roman" w:hAnsi="Courier New" w:cs="Courier New"/>
+          <w:color w:val="0070C0"/>
+          <w:sz w:val="24"/>
+          <w:szCs w:val="24"/>
+        </w:rPr>
+        <w:t>);</w:t>
+      </w:r>
+    </w:p>
+    <w:p>
+      <w:pPr>
+        <w:spacing w:after="0" w:line="240" w:lineRule="auto"/>
+        <w:contextualSpacing/>
+        <w:rPr>
+          <w:rFonts w:ascii="Courier New" w:eastAsia="Times New Roman" w:hAnsi="Courier New" w:cs="Courier New"/>
+          <w:color w:val="0070C0"/>
+          <w:sz w:val="24"/>
+          <w:szCs w:val="24"/>
+        </w:rPr>
+      </w:pPr>
+    </w:p>
+    <w:p>
+      <w:pPr>
+        <w:spacing w:after="0" w:line="240" w:lineRule="auto"/>
+        <w:contextualSpacing/>
+        <w:rPr>
+          <w:rFonts w:cstheme="minorHAnsi"/>
+          <w:sz w:val="24"/>
+          <w:szCs w:val="24"/>
+        </w:rPr>
+      </w:pPr>
+      <w:proofErr w:type="spellStart"/>
+      <w:r>
+        <w:rPr>
+          <w:rFonts w:cstheme="minorHAnsi"/>
+          <w:sz w:val="24"/>
+          <w:szCs w:val="24"/>
+        </w:rPr>
+        <w:t>Dangit</w:t>
+      </w:r>
+      <w:proofErr w:type="spellEnd"/>
+      <w:r>
+        <w:rPr>
+          <w:rFonts w:cstheme="minorHAnsi"/>
+          <w:sz w:val="24"/>
+          <w:szCs w:val="24"/>
+        </w:rPr>
+        <w:t xml:space="preserve">!  I really should switch to using </w:t>
+      </w:r>
+      <w:proofErr w:type="spellStart"/>
+      <w:proofErr w:type="gramStart"/>
+      <w:r>
+        <w:rPr>
+          <w:rFonts w:cstheme="minorHAnsi"/>
+          <w:sz w:val="24"/>
+          <w:szCs w:val="24"/>
+        </w:rPr>
+        <w:t>arrangeGrob</w:t>
+      </w:r>
+      <w:proofErr w:type="spellEnd"/>
+      <w:r>
+        <w:rPr>
+          <w:rFonts w:cstheme="minorHAnsi"/>
+          <w:sz w:val="24"/>
+          <w:szCs w:val="24"/>
+        </w:rPr>
+        <w:t>(</w:t>
+      </w:r>
+      <w:proofErr w:type="gramEnd"/>
+      <w:r>
+        <w:rPr>
+          <w:rFonts w:cstheme="minorHAnsi"/>
+          <w:sz w:val="24"/>
+          <w:szCs w:val="24"/>
+        </w:rPr>
+        <w:t xml:space="preserve">) instead of </w:t>
+      </w:r>
+      <w:proofErr w:type="spellStart"/>
+      <w:r>
+        <w:rPr>
+          <w:rFonts w:cstheme="minorHAnsi"/>
+          <w:sz w:val="24"/>
+          <w:szCs w:val="24"/>
+        </w:rPr>
+        <w:t>grid.arrange</w:t>
+      </w:r>
+      <w:proofErr w:type="spellEnd"/>
+      <w:r>
+        <w:rPr>
+          <w:rFonts w:cstheme="minorHAnsi"/>
+          <w:sz w:val="24"/>
+          <w:szCs w:val="24"/>
+        </w:rPr>
+        <w:t xml:space="preserve">() for the lesson.  </w:t>
+      </w:r>
+      <w:proofErr w:type="gramStart"/>
+      <w:r>
+        <w:rPr>
+          <w:rFonts w:cstheme="minorHAnsi"/>
+          <w:sz w:val="24"/>
+          <w:szCs w:val="24"/>
+        </w:rPr>
+        <w:t>You're</w:t>
+      </w:r>
+      <w:proofErr w:type="gramEnd"/>
+      <w:r>
+        <w:rPr>
+          <w:rFonts w:cstheme="minorHAnsi"/>
+          <w:sz w:val="24"/>
+          <w:szCs w:val="24"/>
+        </w:rPr>
+        <w:t xml:space="preserve"> a troublemaker!</w:t>
+      </w:r>
+    </w:p>
     <w:sectPr>
       <w:pgSz w:w="12240" w:h="15840"/>
       <w:pgMar w:top="1440" w:right="1440" w:bottom="1440" w:left="1440" w:header="720" w:footer="720" w:gutter="0"/>

</xml_diff>